<commit_message>
SW modified how to get pin award
</commit_message>
<xml_diff>
--- a/docs/captain/dofsubmission.docx
+++ b/docs/captain/dofsubmission.docx
@@ -4559,7 +4559,234 @@
         <w:rPr>
           <w:rFonts w:ascii="Calibri" w:eastAsia="Calibri" w:hAnsi="Calibri" w:cs="Calibri"/>
         </w:rPr>
-        <w:t>BC</w:t>
+        <w:t>Zone 4 Treasurer</w:t>
+      </w:r>
+      <w:r>
+        <w:rPr>
+          <w:rFonts w:ascii="Calibri" w:eastAsia="Calibri" w:hAnsi="Calibri" w:cs="Calibri"/>
+          <w:spacing w:val="7"/>
+        </w:rPr>
+        <w:t xml:space="preserve"> </w:t>
+      </w:r>
+      <w:r>
+        <w:rPr>
+          <w:rFonts w:ascii="Calibri" w:eastAsia="Calibri" w:hAnsi="Calibri" w:cs="Calibri"/>
+          <w:spacing w:val="-4"/>
+        </w:rPr>
+        <w:t>t</w:t>
+      </w:r>
+      <w:r>
+        <w:rPr>
+          <w:rFonts w:ascii="Calibri" w:eastAsia="Calibri" w:hAnsi="Calibri" w:cs="Calibri"/>
+        </w:rPr>
+        <w:t>o</w:t>
+      </w:r>
+      <w:r>
+        <w:rPr>
+          <w:rFonts w:ascii="Calibri" w:eastAsia="Calibri" w:hAnsi="Calibri" w:cs="Calibri"/>
+          <w:spacing w:val="3"/>
+        </w:rPr>
+        <w:t xml:space="preserve"> </w:t>
+      </w:r>
+      <w:r>
+        <w:rPr>
+          <w:rFonts w:ascii="Calibri" w:eastAsia="Calibri" w:hAnsi="Calibri" w:cs="Calibri"/>
+          <w:spacing w:val="-1"/>
+        </w:rPr>
+        <w:t>d</w:t>
+      </w:r>
+      <w:r>
+        <w:rPr>
+          <w:rFonts w:ascii="Calibri" w:eastAsia="Calibri" w:hAnsi="Calibri" w:cs="Calibri"/>
+          <w:spacing w:val="-2"/>
+        </w:rPr>
+        <w:t>et</w:t>
+      </w:r>
+      <w:r>
+        <w:rPr>
+          <w:rFonts w:ascii="Calibri" w:eastAsia="Calibri" w:hAnsi="Calibri" w:cs="Calibri"/>
+          <w:spacing w:val="1"/>
+        </w:rPr>
+        <w:t>e</w:t>
+      </w:r>
+      <w:r>
+        <w:rPr>
+          <w:rFonts w:ascii="Calibri" w:eastAsia="Calibri" w:hAnsi="Calibri" w:cs="Calibri"/>
+          <w:spacing w:val="-5"/>
+        </w:rPr>
+        <w:t>r</w:t>
+      </w:r>
+      <w:r>
+        <w:rPr>
+          <w:rFonts w:ascii="Calibri" w:eastAsia="Calibri" w:hAnsi="Calibri" w:cs="Calibri"/>
+          <w:spacing w:val="1"/>
+        </w:rPr>
+        <w:t>m</w:t>
+      </w:r>
+      <w:r>
+        <w:rPr>
+          <w:rFonts w:ascii="Calibri" w:eastAsia="Calibri" w:hAnsi="Calibri" w:cs="Calibri"/>
+        </w:rPr>
+        <w:t>i</w:t>
+      </w:r>
+      <w:r>
+        <w:rPr>
+          <w:rFonts w:ascii="Calibri" w:eastAsia="Calibri" w:hAnsi="Calibri" w:cs="Calibri"/>
+          <w:spacing w:val="-6"/>
+        </w:rPr>
+        <w:t>n</w:t>
+      </w:r>
+      <w:r>
+        <w:rPr>
+          <w:rFonts w:ascii="Calibri" w:eastAsia="Calibri" w:hAnsi="Calibri" w:cs="Calibri"/>
+        </w:rPr>
+        <w:t>e</w:t>
+      </w:r>
+      <w:r>
+        <w:rPr>
+          <w:rFonts w:ascii="Calibri" w:eastAsia="Calibri" w:hAnsi="Calibri" w:cs="Calibri"/>
+          <w:spacing w:val="2"/>
+        </w:rPr>
+        <w:t xml:space="preserve"> </w:t>
+      </w:r>
+      <w:r>
+        <w:rPr>
+          <w:rFonts w:ascii="Calibri" w:eastAsia="Calibri" w:hAnsi="Calibri" w:cs="Calibri"/>
+        </w:rPr>
+        <w:t>t</w:t>
+      </w:r>
+      <w:r>
+        <w:rPr>
+          <w:rFonts w:ascii="Calibri" w:eastAsia="Calibri" w:hAnsi="Calibri" w:cs="Calibri"/>
+          <w:spacing w:val="-3"/>
+        </w:rPr>
+        <w:t>h</w:t>
+      </w:r>
+      <w:r>
+        <w:rPr>
+          <w:rFonts w:ascii="Calibri" w:eastAsia="Calibri" w:hAnsi="Calibri" w:cs="Calibri"/>
+        </w:rPr>
+        <w:t>e</w:t>
+      </w:r>
+      <w:r>
+        <w:rPr>
+          <w:rFonts w:ascii="Calibri" w:eastAsia="Calibri" w:hAnsi="Calibri" w:cs="Calibri"/>
+          <w:spacing w:val="2"/>
+        </w:rPr>
+        <w:t xml:space="preserve"> </w:t>
+      </w:r>
+      <w:r>
+        <w:rPr>
+          <w:rFonts w:ascii="Calibri" w:eastAsia="Calibri" w:hAnsi="Calibri" w:cs="Calibri"/>
+          <w:spacing w:val="-1"/>
+        </w:rPr>
+        <w:t>o</w:t>
+      </w:r>
+      <w:r>
+        <w:rPr>
+          <w:rFonts w:ascii="Calibri" w:eastAsia="Calibri" w:hAnsi="Calibri" w:cs="Calibri"/>
+          <w:spacing w:val="1"/>
+        </w:rPr>
+        <w:t>ve</w:t>
+      </w:r>
+      <w:r>
+        <w:rPr>
+          <w:rFonts w:ascii="Calibri" w:eastAsia="Calibri" w:hAnsi="Calibri" w:cs="Calibri"/>
+          <w:spacing w:val="-3"/>
+        </w:rPr>
+        <w:t>ral</w:t>
+      </w:r>
+      <w:r>
+        <w:rPr>
+          <w:rFonts w:ascii="Calibri" w:eastAsia="Calibri" w:hAnsi="Calibri" w:cs="Calibri"/>
+        </w:rPr>
+        <w:t>l</w:t>
+      </w:r>
+      <w:r>
+        <w:rPr>
+          <w:rFonts w:ascii="Calibri" w:eastAsia="Calibri" w:hAnsi="Calibri" w:cs="Calibri"/>
+          <w:spacing w:val="1"/>
+        </w:rPr>
+        <w:t xml:space="preserve"> P</w:t>
+      </w:r>
+      <w:r>
+        <w:rPr>
+          <w:rFonts w:ascii="Calibri" w:eastAsia="Calibri" w:hAnsi="Calibri" w:cs="Calibri"/>
+          <w:spacing w:val="-5"/>
+        </w:rPr>
+        <w:t>r</w:t>
+      </w:r>
+      <w:r>
+        <w:rPr>
+          <w:rFonts w:ascii="Calibri" w:eastAsia="Calibri" w:hAnsi="Calibri" w:cs="Calibri"/>
+          <w:spacing w:val="-1"/>
+        </w:rPr>
+        <w:t>ov</w:t>
+      </w:r>
+      <w:r>
+        <w:rPr>
+          <w:rFonts w:ascii="Calibri" w:eastAsia="Calibri" w:hAnsi="Calibri" w:cs="Calibri"/>
+        </w:rPr>
+        <w:t>i</w:t>
+      </w:r>
+      <w:r>
+        <w:rPr>
+          <w:rFonts w:ascii="Calibri" w:eastAsia="Calibri" w:hAnsi="Calibri" w:cs="Calibri"/>
+          <w:spacing w:val="-6"/>
+        </w:rPr>
+        <w:t>n</w:t>
+      </w:r>
+      <w:r>
+        <w:rPr>
+          <w:rFonts w:ascii="Calibri" w:eastAsia="Calibri" w:hAnsi="Calibri" w:cs="Calibri"/>
+        </w:rPr>
+        <w:t>c</w:t>
+      </w:r>
+      <w:r>
+        <w:rPr>
+          <w:rFonts w:ascii="Calibri" w:eastAsia="Calibri" w:hAnsi="Calibri" w:cs="Calibri"/>
+          <w:spacing w:val="-3"/>
+        </w:rPr>
+        <w:t>i</w:t>
+      </w:r>
+      <w:r>
+        <w:rPr>
+          <w:rFonts w:ascii="Calibri" w:eastAsia="Calibri" w:hAnsi="Calibri" w:cs="Calibri"/>
+        </w:rPr>
+        <w:t>al</w:t>
+      </w:r>
+      <w:r>
+        <w:rPr>
+          <w:rFonts w:ascii="Calibri" w:eastAsia="Calibri" w:hAnsi="Calibri" w:cs="Calibri"/>
+          <w:spacing w:val="1"/>
+        </w:rPr>
+        <w:t xml:space="preserve"> </w:t>
+      </w:r>
+      <w:r>
+        <w:rPr>
+          <w:rFonts w:ascii="Calibri" w:eastAsia="Calibri" w:hAnsi="Calibri" w:cs="Calibri"/>
+        </w:rPr>
+        <w:t>wi</w:t>
+      </w:r>
+      <w:r>
+        <w:rPr>
+          <w:rFonts w:ascii="Calibri" w:eastAsia="Calibri" w:hAnsi="Calibri" w:cs="Calibri"/>
+          <w:spacing w:val="-3"/>
+        </w:rPr>
+        <w:t>n</w:t>
+      </w:r>
+      <w:r>
+        <w:rPr>
+          <w:rFonts w:ascii="Calibri" w:eastAsia="Calibri" w:hAnsi="Calibri" w:cs="Calibri"/>
+          <w:spacing w:val="-5"/>
+        </w:rPr>
+        <w:t>n</w:t>
+      </w:r>
+      <w:r>
+        <w:rPr>
+          <w:rFonts w:ascii="Calibri" w:eastAsia="Calibri" w:hAnsi="Calibri" w:cs="Calibri"/>
+        </w:rPr>
+        <w:t>er</w:t>
       </w:r>
       <w:r>
         <w:rPr>
@@ -4571,47 +4798,141 @@
       <w:r>
         <w:rPr>
           <w:rFonts w:ascii="Calibri" w:eastAsia="Calibri" w:hAnsi="Calibri" w:cs="Calibri"/>
-          <w:spacing w:val="-2"/>
-        </w:rPr>
-        <w:t>O</w:t>
-      </w:r>
-      <w:r>
-        <w:rPr>
-          <w:rFonts w:ascii="Calibri" w:eastAsia="Calibri" w:hAnsi="Calibri" w:cs="Calibri"/>
-        </w:rPr>
-        <w:t>ff</w:t>
-      </w:r>
-      <w:r>
-        <w:rPr>
-          <w:rFonts w:ascii="Calibri" w:eastAsia="Calibri" w:hAnsi="Calibri" w:cs="Calibri"/>
-          <w:spacing w:val="-3"/>
+        </w:rPr>
+        <w:t>a</w:t>
+      </w:r>
+      <w:r>
+        <w:rPr>
+          <w:rFonts w:ascii="Calibri" w:eastAsia="Calibri" w:hAnsi="Calibri" w:cs="Calibri"/>
+          <w:spacing w:val="-1"/>
+        </w:rPr>
+        <w:t>n</w:t>
+      </w:r>
+      <w:r>
+        <w:rPr>
+          <w:rFonts w:ascii="Calibri" w:eastAsia="Calibri" w:hAnsi="Calibri" w:cs="Calibri"/>
+        </w:rPr>
+        <w:t>d</w:t>
+      </w:r>
+      <w:r>
+        <w:rPr>
+          <w:rFonts w:ascii="Calibri" w:eastAsia="Calibri" w:hAnsi="Calibri" w:cs="Calibri"/>
+          <w:spacing w:val="1"/>
+        </w:rPr>
+        <w:t xml:space="preserve"> </w:t>
+      </w:r>
+      <w:r>
+        <w:rPr>
+          <w:rFonts w:ascii="Calibri" w:eastAsia="Calibri" w:hAnsi="Calibri" w:cs="Calibri"/>
+        </w:rPr>
+        <w:t>an</w:t>
+      </w:r>
+      <w:r>
+        <w:rPr>
+          <w:rFonts w:ascii="Calibri" w:eastAsia="Calibri" w:hAnsi="Calibri" w:cs="Calibri"/>
+          <w:spacing w:val="5"/>
+        </w:rPr>
+        <w:t xml:space="preserve"> </w:t>
+      </w:r>
+      <w:r>
+        <w:rPr>
+          <w:rFonts w:ascii="Calibri" w:eastAsia="Calibri" w:hAnsi="Calibri" w:cs="Calibri"/>
+          <w:spacing w:val="-3"/>
+        </w:rPr>
+        <w:t>a</w:t>
+      </w:r>
+      <w:r>
+        <w:rPr>
+          <w:rFonts w:ascii="Calibri" w:eastAsia="Calibri" w:hAnsi="Calibri" w:cs="Calibri"/>
+        </w:rPr>
+        <w:t>ward w</w:t>
+      </w:r>
+      <w:r>
+        <w:rPr>
+          <w:rFonts w:ascii="Calibri" w:eastAsia="Calibri" w:hAnsi="Calibri" w:cs="Calibri"/>
+          <w:spacing w:val="1"/>
         </w:rPr>
         <w:t>i</w:t>
       </w:r>
       <w:r>
         <w:rPr>
           <w:rFonts w:ascii="Calibri" w:eastAsia="Calibri" w:hAnsi="Calibri" w:cs="Calibri"/>
-          <w:spacing w:val="-5"/>
-        </w:rPr>
-        <w:t>c</w:t>
-      </w:r>
-      <w:r>
-        <w:rPr>
-          <w:rFonts w:ascii="Calibri" w:eastAsia="Calibri" w:hAnsi="Calibri" w:cs="Calibri"/>
+          <w:spacing w:val="-3"/>
+        </w:rPr>
+        <w:t>l</w:t>
+      </w:r>
+      <w:r>
+        <w:rPr>
+          <w:rFonts w:ascii="Calibri" w:eastAsia="Calibri" w:hAnsi="Calibri" w:cs="Calibri"/>
+        </w:rPr>
+        <w:t>l</w:t>
+      </w:r>
+      <w:r>
+        <w:rPr>
+          <w:rFonts w:ascii="Calibri" w:eastAsia="Calibri" w:hAnsi="Calibri" w:cs="Calibri"/>
+          <w:spacing w:val="3"/>
+        </w:rPr>
+        <w:t xml:space="preserve"> </w:t>
+      </w:r>
+      <w:r>
+        <w:rPr>
+          <w:rFonts w:ascii="Calibri" w:eastAsia="Calibri" w:hAnsi="Calibri" w:cs="Calibri"/>
+          <w:spacing w:val="-6"/>
+        </w:rPr>
+        <w:t>b</w:t>
+      </w:r>
+      <w:r>
+        <w:rPr>
+          <w:rFonts w:ascii="Calibri" w:eastAsia="Calibri" w:hAnsi="Calibri" w:cs="Calibri"/>
+        </w:rPr>
+        <w:t xml:space="preserve">e </w:t>
+      </w:r>
+      <w:r>
+        <w:rPr>
+          <w:rFonts w:ascii="Calibri" w:eastAsia="Calibri" w:hAnsi="Calibri" w:cs="Calibri"/>
+          <w:spacing w:val="-1"/>
+        </w:rPr>
+        <w:t>p</w:t>
+      </w:r>
+      <w:r>
+        <w:rPr>
+          <w:rFonts w:ascii="Calibri" w:eastAsia="Calibri" w:hAnsi="Calibri" w:cs="Calibri"/>
+          <w:spacing w:val="-3"/>
+        </w:rPr>
+        <w:t>r</w:t>
+      </w:r>
+      <w:r>
+        <w:rPr>
+          <w:rFonts w:ascii="Calibri" w:eastAsia="Calibri" w:hAnsi="Calibri" w:cs="Calibri"/>
+          <w:spacing w:val="1"/>
         </w:rPr>
         <w:t>e</w:t>
       </w:r>
       <w:r>
         <w:rPr>
           <w:rFonts w:ascii="Calibri" w:eastAsia="Calibri" w:hAnsi="Calibri" w:cs="Calibri"/>
-          <w:spacing w:val="7"/>
-        </w:rPr>
-        <w:t xml:space="preserve"> </w:t>
-      </w:r>
-      <w:r>
-        <w:rPr>
-          <w:rFonts w:ascii="Calibri" w:eastAsia="Calibri" w:hAnsi="Calibri" w:cs="Calibri"/>
-          <w:spacing w:val="-4"/>
+          <w:spacing w:val="-2"/>
+        </w:rPr>
+        <w:t>s</w:t>
+      </w:r>
+      <w:r>
+        <w:rPr>
+          <w:rFonts w:ascii="Calibri" w:eastAsia="Calibri" w:hAnsi="Calibri" w:cs="Calibri"/>
+          <w:spacing w:val="1"/>
+        </w:rPr>
+        <w:t>e</w:t>
+      </w:r>
+      <w:r>
+        <w:rPr>
+          <w:rFonts w:ascii="Calibri" w:eastAsia="Calibri" w:hAnsi="Calibri" w:cs="Calibri"/>
+          <w:spacing w:val="-6"/>
+        </w:rPr>
+        <w:t>n</w:t>
+      </w:r>
+      <w:r>
+        <w:rPr>
+          <w:rFonts w:ascii="Calibri" w:eastAsia="Calibri" w:hAnsi="Calibri" w:cs="Calibri"/>
+          <w:spacing w:val="-2"/>
         </w:rPr>
         <w:t>t</w:t>
       </w:r>
@@ -4619,368 +4940,19 @@
         <w:rPr>
           <w:rFonts w:ascii="Calibri" w:eastAsia="Calibri" w:hAnsi="Calibri" w:cs="Calibri"/>
         </w:rPr>
-        <w:t>o</w:t>
-      </w:r>
-      <w:r>
-        <w:rPr>
-          <w:rFonts w:ascii="Calibri" w:eastAsia="Calibri" w:hAnsi="Calibri" w:cs="Calibri"/>
-          <w:spacing w:val="3"/>
-        </w:rPr>
-        <w:t xml:space="preserve"> </w:t>
-      </w:r>
-      <w:r>
-        <w:rPr>
-          <w:rFonts w:ascii="Calibri" w:eastAsia="Calibri" w:hAnsi="Calibri" w:cs="Calibri"/>
-          <w:spacing w:val="-1"/>
-        </w:rPr>
-        <w:t>d</w:t>
-      </w:r>
-      <w:r>
-        <w:rPr>
-          <w:rFonts w:ascii="Calibri" w:eastAsia="Calibri" w:hAnsi="Calibri" w:cs="Calibri"/>
-          <w:spacing w:val="-2"/>
-        </w:rPr>
-        <w:t>et</w:t>
-      </w:r>
-      <w:r>
-        <w:rPr>
-          <w:rFonts w:ascii="Calibri" w:eastAsia="Calibri" w:hAnsi="Calibri" w:cs="Calibri"/>
-          <w:spacing w:val="1"/>
-        </w:rPr>
-        <w:t>e</w:t>
-      </w:r>
-      <w:r>
-        <w:rPr>
-          <w:rFonts w:ascii="Calibri" w:eastAsia="Calibri" w:hAnsi="Calibri" w:cs="Calibri"/>
-          <w:spacing w:val="-5"/>
-        </w:rPr>
-        <w:t>r</w:t>
-      </w:r>
-      <w:r>
-        <w:rPr>
-          <w:rFonts w:ascii="Calibri" w:eastAsia="Calibri" w:hAnsi="Calibri" w:cs="Calibri"/>
-          <w:spacing w:val="1"/>
-        </w:rPr>
-        <w:t>m</w:t>
-      </w:r>
-      <w:r>
-        <w:rPr>
-          <w:rFonts w:ascii="Calibri" w:eastAsia="Calibri" w:hAnsi="Calibri" w:cs="Calibri"/>
-        </w:rPr>
-        <w:t>i</w:t>
-      </w:r>
-      <w:r>
-        <w:rPr>
-          <w:rFonts w:ascii="Calibri" w:eastAsia="Calibri" w:hAnsi="Calibri" w:cs="Calibri"/>
-          <w:spacing w:val="-6"/>
-        </w:rPr>
-        <w:t>n</w:t>
-      </w:r>
-      <w:r>
-        <w:rPr>
-          <w:rFonts w:ascii="Calibri" w:eastAsia="Calibri" w:hAnsi="Calibri" w:cs="Calibri"/>
-        </w:rPr>
-        <w:t>e</w:t>
-      </w:r>
-      <w:r>
-        <w:rPr>
-          <w:rFonts w:ascii="Calibri" w:eastAsia="Calibri" w:hAnsi="Calibri" w:cs="Calibri"/>
-          <w:spacing w:val="2"/>
-        </w:rPr>
-        <w:t xml:space="preserve"> </w:t>
-      </w:r>
-      <w:r>
-        <w:rPr>
-          <w:rFonts w:ascii="Calibri" w:eastAsia="Calibri" w:hAnsi="Calibri" w:cs="Calibri"/>
-        </w:rPr>
-        <w:t>t</w:t>
-      </w:r>
-      <w:r>
-        <w:rPr>
-          <w:rFonts w:ascii="Calibri" w:eastAsia="Calibri" w:hAnsi="Calibri" w:cs="Calibri"/>
-          <w:spacing w:val="-3"/>
-        </w:rPr>
-        <w:t>h</w:t>
-      </w:r>
-      <w:r>
-        <w:rPr>
-          <w:rFonts w:ascii="Calibri" w:eastAsia="Calibri" w:hAnsi="Calibri" w:cs="Calibri"/>
-        </w:rPr>
-        <w:t>e</w:t>
-      </w:r>
-      <w:r>
-        <w:rPr>
-          <w:rFonts w:ascii="Calibri" w:eastAsia="Calibri" w:hAnsi="Calibri" w:cs="Calibri"/>
-          <w:spacing w:val="2"/>
-        </w:rPr>
-        <w:t xml:space="preserve"> </w:t>
-      </w:r>
-      <w:r>
-        <w:rPr>
-          <w:rFonts w:ascii="Calibri" w:eastAsia="Calibri" w:hAnsi="Calibri" w:cs="Calibri"/>
-          <w:spacing w:val="-1"/>
-        </w:rPr>
-        <w:t>o</w:t>
-      </w:r>
-      <w:r>
-        <w:rPr>
-          <w:rFonts w:ascii="Calibri" w:eastAsia="Calibri" w:hAnsi="Calibri" w:cs="Calibri"/>
-          <w:spacing w:val="1"/>
-        </w:rPr>
-        <w:t>ve</w:t>
-      </w:r>
-      <w:r>
-        <w:rPr>
-          <w:rFonts w:ascii="Calibri" w:eastAsia="Calibri" w:hAnsi="Calibri" w:cs="Calibri"/>
-          <w:spacing w:val="-3"/>
-        </w:rPr>
-        <w:t>ral</w:t>
-      </w:r>
-      <w:r>
-        <w:rPr>
-          <w:rFonts w:ascii="Calibri" w:eastAsia="Calibri" w:hAnsi="Calibri" w:cs="Calibri"/>
-        </w:rPr>
-        <w:t>l</w:t>
-      </w:r>
-      <w:r>
-        <w:rPr>
-          <w:rFonts w:ascii="Calibri" w:eastAsia="Calibri" w:hAnsi="Calibri" w:cs="Calibri"/>
-          <w:spacing w:val="1"/>
-        </w:rPr>
-        <w:t xml:space="preserve"> P</w:t>
-      </w:r>
-      <w:r>
-        <w:rPr>
-          <w:rFonts w:ascii="Calibri" w:eastAsia="Calibri" w:hAnsi="Calibri" w:cs="Calibri"/>
-          <w:spacing w:val="-5"/>
-        </w:rPr>
-        <w:t>r</w:t>
-      </w:r>
-      <w:r>
-        <w:rPr>
-          <w:rFonts w:ascii="Calibri" w:eastAsia="Calibri" w:hAnsi="Calibri" w:cs="Calibri"/>
-          <w:spacing w:val="-1"/>
-        </w:rPr>
-        <w:t>ov</w:t>
-      </w:r>
-      <w:r>
-        <w:rPr>
-          <w:rFonts w:ascii="Calibri" w:eastAsia="Calibri" w:hAnsi="Calibri" w:cs="Calibri"/>
-        </w:rPr>
-        <w:t>i</w:t>
-      </w:r>
-      <w:r>
-        <w:rPr>
-          <w:rFonts w:ascii="Calibri" w:eastAsia="Calibri" w:hAnsi="Calibri" w:cs="Calibri"/>
-          <w:spacing w:val="-6"/>
-        </w:rPr>
-        <w:t>n</w:t>
-      </w:r>
-      <w:r>
-        <w:rPr>
-          <w:rFonts w:ascii="Calibri" w:eastAsia="Calibri" w:hAnsi="Calibri" w:cs="Calibri"/>
-        </w:rPr>
-        <w:t>c</w:t>
-      </w:r>
-      <w:r>
-        <w:rPr>
-          <w:rFonts w:ascii="Calibri" w:eastAsia="Calibri" w:hAnsi="Calibri" w:cs="Calibri"/>
-          <w:spacing w:val="-3"/>
-        </w:rPr>
-        <w:t>i</w:t>
-      </w:r>
-      <w:r>
-        <w:rPr>
-          <w:rFonts w:ascii="Calibri" w:eastAsia="Calibri" w:hAnsi="Calibri" w:cs="Calibri"/>
-        </w:rPr>
-        <w:t>al</w:t>
-      </w:r>
-      <w:r>
-        <w:rPr>
-          <w:rFonts w:ascii="Calibri" w:eastAsia="Calibri" w:hAnsi="Calibri" w:cs="Calibri"/>
-          <w:spacing w:val="1"/>
-        </w:rPr>
-        <w:t xml:space="preserve"> </w:t>
-      </w:r>
-      <w:r>
-        <w:rPr>
-          <w:rFonts w:ascii="Calibri" w:eastAsia="Calibri" w:hAnsi="Calibri" w:cs="Calibri"/>
-        </w:rPr>
-        <w:t>wi</w:t>
-      </w:r>
-      <w:r>
-        <w:rPr>
-          <w:rFonts w:ascii="Calibri" w:eastAsia="Calibri" w:hAnsi="Calibri" w:cs="Calibri"/>
-          <w:spacing w:val="-3"/>
-        </w:rPr>
-        <w:t>n</w:t>
-      </w:r>
-      <w:r>
-        <w:rPr>
-          <w:rFonts w:ascii="Calibri" w:eastAsia="Calibri" w:hAnsi="Calibri" w:cs="Calibri"/>
-          <w:spacing w:val="-5"/>
-        </w:rPr>
-        <w:t>n</w:t>
-      </w:r>
-      <w:r>
-        <w:rPr>
-          <w:rFonts w:ascii="Calibri" w:eastAsia="Calibri" w:hAnsi="Calibri" w:cs="Calibri"/>
-        </w:rPr>
-        <w:t>er</w:t>
-      </w:r>
-      <w:r>
-        <w:rPr>
-          <w:rFonts w:ascii="Calibri" w:eastAsia="Calibri" w:hAnsi="Calibri" w:cs="Calibri"/>
-          <w:spacing w:val="4"/>
-        </w:rPr>
-        <w:t xml:space="preserve"> </w:t>
-      </w:r>
-      <w:r>
-        <w:rPr>
-          <w:rFonts w:ascii="Calibri" w:eastAsia="Calibri" w:hAnsi="Calibri" w:cs="Calibri"/>
-        </w:rPr>
-        <w:t>a</w:t>
-      </w:r>
-      <w:r>
-        <w:rPr>
-          <w:rFonts w:ascii="Calibri" w:eastAsia="Calibri" w:hAnsi="Calibri" w:cs="Calibri"/>
-          <w:spacing w:val="-1"/>
-        </w:rPr>
-        <w:t>n</w:t>
-      </w:r>
-      <w:r>
-        <w:rPr>
-          <w:rFonts w:ascii="Calibri" w:eastAsia="Calibri" w:hAnsi="Calibri" w:cs="Calibri"/>
-        </w:rPr>
-        <w:t>d</w:t>
-      </w:r>
-      <w:r>
-        <w:rPr>
-          <w:rFonts w:ascii="Calibri" w:eastAsia="Calibri" w:hAnsi="Calibri" w:cs="Calibri"/>
-          <w:spacing w:val="1"/>
-        </w:rPr>
-        <w:t xml:space="preserve"> </w:t>
-      </w:r>
-      <w:r>
-        <w:rPr>
-          <w:rFonts w:ascii="Calibri" w:eastAsia="Calibri" w:hAnsi="Calibri" w:cs="Calibri"/>
-        </w:rPr>
-        <w:t>an</w:t>
-      </w:r>
-      <w:r>
-        <w:rPr>
-          <w:rFonts w:ascii="Calibri" w:eastAsia="Calibri" w:hAnsi="Calibri" w:cs="Calibri"/>
-          <w:spacing w:val="5"/>
-        </w:rPr>
-        <w:t xml:space="preserve"> </w:t>
-      </w:r>
-      <w:r>
-        <w:rPr>
-          <w:rFonts w:ascii="Calibri" w:eastAsia="Calibri" w:hAnsi="Calibri" w:cs="Calibri"/>
-          <w:spacing w:val="-3"/>
-        </w:rPr>
-        <w:t>a</w:t>
-      </w:r>
-      <w:r>
-        <w:rPr>
-          <w:rFonts w:ascii="Calibri" w:eastAsia="Calibri" w:hAnsi="Calibri" w:cs="Calibri"/>
-        </w:rPr>
-        <w:t>ward w</w:t>
-      </w:r>
-      <w:r>
-        <w:rPr>
-          <w:rFonts w:ascii="Calibri" w:eastAsia="Calibri" w:hAnsi="Calibri" w:cs="Calibri"/>
-          <w:spacing w:val="1"/>
-        </w:rPr>
-        <w:t>i</w:t>
-      </w:r>
-      <w:r>
-        <w:rPr>
-          <w:rFonts w:ascii="Calibri" w:eastAsia="Calibri" w:hAnsi="Calibri" w:cs="Calibri"/>
-          <w:spacing w:val="-3"/>
-        </w:rPr>
-        <w:t>l</w:t>
-      </w:r>
-      <w:r>
-        <w:rPr>
-          <w:rFonts w:ascii="Calibri" w:eastAsia="Calibri" w:hAnsi="Calibri" w:cs="Calibri"/>
-        </w:rPr>
-        <w:t>l</w:t>
-      </w:r>
-      <w:r>
-        <w:rPr>
-          <w:rFonts w:ascii="Calibri" w:eastAsia="Calibri" w:hAnsi="Calibri" w:cs="Calibri"/>
-          <w:spacing w:val="3"/>
-        </w:rPr>
-        <w:t xml:space="preserve"> </w:t>
-      </w:r>
-      <w:r>
-        <w:rPr>
-          <w:rFonts w:ascii="Calibri" w:eastAsia="Calibri" w:hAnsi="Calibri" w:cs="Calibri"/>
-          <w:spacing w:val="-6"/>
-        </w:rPr>
-        <w:t>b</w:t>
-      </w:r>
-      <w:r>
-        <w:rPr>
-          <w:rFonts w:ascii="Calibri" w:eastAsia="Calibri" w:hAnsi="Calibri" w:cs="Calibri"/>
-        </w:rPr>
-        <w:t xml:space="preserve">e </w:t>
-      </w:r>
-      <w:r>
-        <w:rPr>
-          <w:rFonts w:ascii="Calibri" w:eastAsia="Calibri" w:hAnsi="Calibri" w:cs="Calibri"/>
-          <w:spacing w:val="-1"/>
-        </w:rPr>
-        <w:t>p</w:t>
-      </w:r>
-      <w:r>
-        <w:rPr>
-          <w:rFonts w:ascii="Calibri" w:eastAsia="Calibri" w:hAnsi="Calibri" w:cs="Calibri"/>
-          <w:spacing w:val="-3"/>
-        </w:rPr>
-        <w:t>r</w:t>
-      </w:r>
-      <w:r>
-        <w:rPr>
-          <w:rFonts w:ascii="Calibri" w:eastAsia="Calibri" w:hAnsi="Calibri" w:cs="Calibri"/>
-          <w:spacing w:val="1"/>
-        </w:rPr>
-        <w:t>e</w:t>
-      </w:r>
-      <w:r>
-        <w:rPr>
-          <w:rFonts w:ascii="Calibri" w:eastAsia="Calibri" w:hAnsi="Calibri" w:cs="Calibri"/>
-          <w:spacing w:val="-2"/>
-        </w:rPr>
-        <w:t>s</w:t>
-      </w:r>
-      <w:r>
-        <w:rPr>
-          <w:rFonts w:ascii="Calibri" w:eastAsia="Calibri" w:hAnsi="Calibri" w:cs="Calibri"/>
-          <w:spacing w:val="1"/>
-        </w:rPr>
-        <w:t>e</w:t>
-      </w:r>
-      <w:r>
-        <w:rPr>
-          <w:rFonts w:ascii="Calibri" w:eastAsia="Calibri" w:hAnsi="Calibri" w:cs="Calibri"/>
-          <w:spacing w:val="-6"/>
-        </w:rPr>
-        <w:t>n</w:t>
-      </w:r>
-      <w:r>
-        <w:rPr>
-          <w:rFonts w:ascii="Calibri" w:eastAsia="Calibri" w:hAnsi="Calibri" w:cs="Calibri"/>
-          <w:spacing w:val="-2"/>
-        </w:rPr>
-        <w:t>t</w:t>
-      </w:r>
-      <w:r>
-        <w:rPr>
-          <w:rFonts w:ascii="Calibri" w:eastAsia="Calibri" w:hAnsi="Calibri" w:cs="Calibri"/>
-        </w:rPr>
-        <w:t>ed.</w:t>
+        <w:t>ed</w:t>
+      </w:r>
+      <w:r>
+        <w:rPr>
+          <w:rFonts w:ascii="Calibri" w:eastAsia="Calibri" w:hAnsi="Calibri" w:cs="Calibri"/>
+        </w:rPr>
+        <w:t xml:space="preserve"> at the Captains’ Fall Meeting</w:t>
+      </w:r>
+      <w:r>
+        <w:rPr>
+          <w:rFonts w:ascii="Calibri" w:eastAsia="Calibri" w:hAnsi="Calibri" w:cs="Calibri"/>
+        </w:rPr>
+        <w:t>.</w:t>
       </w:r>
     </w:p>
     <w:p>
@@ -5743,15 +5715,7 @@
           <w:b/>
           <w:bCs/>
         </w:rPr>
-        <w:t>ADDRESS BELOW</w:t>
-      </w:r>
-      <w:r>
-        <w:rPr>
-          <w:rFonts w:ascii="Calibri" w:eastAsia="Calibri" w:hAnsi="Calibri" w:cs="Calibri"/>
-          <w:b/>
-          <w:bCs/>
-        </w:rPr>
-        <w:t xml:space="preserve"> DUE</w:t>
+        <w:t>ADDRESS BELOW DUE</w:t>
       </w:r>
       <w:r>
         <w:rPr>
@@ -6076,8 +6040,6 @@
         </w:rPr>
         <w:t xml:space="preserve"> </w:t>
       </w:r>
-      <w:bookmarkStart w:id="0" w:name="_GoBack"/>
-      <w:bookmarkEnd w:id="0"/>
       <w:r>
         <w:rPr>
           <w:rFonts w:ascii="Calibri" w:eastAsia="Calibri" w:hAnsi="Calibri" w:cs="Calibri"/>
@@ -6635,16 +6597,6 @@
           <w:position w:val="1"/>
         </w:rPr>
         <w:t xml:space="preserve"> </w:t>
-      </w:r>
-      <w:r>
-        <w:rPr>
-          <w:rFonts w:ascii="Calibri" w:eastAsia="Calibri" w:hAnsi="Calibri" w:cs="Calibri"/>
-          <w:b/>
-          <w:bCs/>
-          <w:spacing w:val="-4"/>
-          <w:position w:val="1"/>
-        </w:rPr>
-        <w:t>#</w:t>
       </w:r>
       <w:r>
         <w:rPr>
@@ -9366,42 +9318,6 @@
     </w:p>
     <w:p>
       <w:pPr>
-        <w:spacing w:after="0" w:line="200" w:lineRule="exact"/>
-        <w:rPr>
-          <w:sz w:val="20"/>
-          <w:szCs w:val="20"/>
-        </w:rPr>
-      </w:pPr>
-    </w:p>
-    <w:p>
-      <w:pPr>
-        <w:spacing w:after="0" w:line="200" w:lineRule="exact"/>
-        <w:rPr>
-          <w:sz w:val="20"/>
-          <w:szCs w:val="20"/>
-        </w:rPr>
-      </w:pPr>
-    </w:p>
-    <w:p>
-      <w:pPr>
-        <w:spacing w:after="0" w:line="200" w:lineRule="exact"/>
-        <w:rPr>
-          <w:sz w:val="20"/>
-          <w:szCs w:val="20"/>
-        </w:rPr>
-      </w:pPr>
-    </w:p>
-    <w:p>
-      <w:pPr>
-        <w:spacing w:after="0" w:line="200" w:lineRule="exact"/>
-        <w:rPr>
-          <w:sz w:val="20"/>
-          <w:szCs w:val="20"/>
-        </w:rPr>
-      </w:pPr>
-    </w:p>
-    <w:p>
-      <w:pPr>
         <w:spacing w:before="9" w:after="0" w:line="200" w:lineRule="exact"/>
         <w:rPr>
           <w:sz w:val="20"/>
@@ -9477,48 +9393,10 @@
           <w:rFonts w:ascii="Calibri" w:eastAsia="Calibri" w:hAnsi="Calibri" w:cs="Calibri"/>
           <w:spacing w:val="-1"/>
         </w:rPr>
-        <w:t>J</w:t>
-      </w:r>
-      <w:r>
-        <w:rPr>
-          <w:rFonts w:ascii="Calibri" w:eastAsia="Calibri" w:hAnsi="Calibri" w:cs="Calibri"/>
-        </w:rPr>
-        <w:t>a</w:t>
-      </w:r>
-      <w:r>
-        <w:rPr>
-          <w:rFonts w:ascii="Calibri" w:eastAsia="Calibri" w:hAnsi="Calibri" w:cs="Calibri"/>
-          <w:spacing w:val="-6"/>
-        </w:rPr>
-        <w:t>n</w:t>
-      </w:r>
-      <w:r>
-        <w:rPr>
-          <w:rFonts w:ascii="Calibri" w:eastAsia="Calibri" w:hAnsi="Calibri" w:cs="Calibri"/>
-          <w:spacing w:val="-1"/>
-        </w:rPr>
-        <w:t>u</w:t>
-      </w:r>
-      <w:r>
-        <w:rPr>
-          <w:rFonts w:ascii="Calibri" w:eastAsia="Calibri" w:hAnsi="Calibri" w:cs="Calibri"/>
-          <w:spacing w:val="-3"/>
-        </w:rPr>
-        <w:t>a</w:t>
-      </w:r>
-      <w:r>
-        <w:rPr>
-          <w:rFonts w:ascii="Calibri" w:eastAsia="Calibri" w:hAnsi="Calibri" w:cs="Calibri"/>
-          <w:spacing w:val="-5"/>
-        </w:rPr>
-        <w:t>r</w:t>
-      </w:r>
-      <w:r>
-        <w:rPr>
-          <w:rFonts w:ascii="Calibri" w:eastAsia="Calibri" w:hAnsi="Calibri" w:cs="Calibri"/>
-        </w:rPr>
-        <w:t>y</w:t>
-      </w:r>
+        <w:t>Novermber</w:t>
+      </w:r>
+      <w:bookmarkStart w:id="0" w:name="_GoBack"/>
+      <w:bookmarkEnd w:id="0"/>
       <w:r>
         <w:rPr>
           <w:rFonts w:ascii="Calibri" w:eastAsia="Calibri" w:hAnsi="Calibri" w:cs="Calibri"/>

</xml_diff>